<commit_message>
Tech doc 2 update
</commit_message>
<xml_diff>
--- a/Documentatie/Tech doc/Tech doc 2.docx
+++ b/Documentatie/Tech doc/Tech doc 2.docx
@@ -1,6 +1,6 @@
 
 <file path=word/document.xml><?xml version="1.0" encoding="utf-8"?>
-<w:document xmlns:wpc="http://schemas.microsoft.com/office/word/2010/wordprocessingCanvas" xmlns:mc="http://schemas.openxmlformats.org/markup-compatibility/2006" xmlns:o="urn:schemas-microsoft-com:office:office" xmlns:r="http://schemas.openxmlformats.org/officeDocument/2006/relationships" xmlns:m="http://schemas.openxmlformats.org/officeDocument/2006/math" xmlns:v="urn:schemas-microsoft-com:vml" xmlns:wp14="http://schemas.microsoft.com/office/word/2010/wordprocessingDrawing" xmlns:wp="http://schemas.openxmlformats.org/drawingml/2006/wordprocessingDrawing" xmlns:w10="urn:schemas-microsoft-com:office:word" xmlns:w="http://schemas.openxmlformats.org/wordprocessingml/2006/main" xmlns:w14="http://schemas.microsoft.com/office/word/2010/wordml" xmlns:wpg="http://schemas.microsoft.com/office/word/2010/wordprocessingGroup" xmlns:wpi="http://schemas.microsoft.com/office/word/2010/wordprocessingInk" xmlns:wne="http://schemas.microsoft.com/office/word/2006/wordml" xmlns:wps="http://schemas.microsoft.com/office/word/2010/wordprocessingShape" mc:Ignorable="w14 wp14">
+<w:document xmlns:ve="http://schemas.openxmlformats.org/markup-compatibility/2006" xmlns:o="urn:schemas-microsoft-com:office:office" xmlns:r="http://schemas.openxmlformats.org/officeDocument/2006/relationships" xmlns:m="http://schemas.openxmlformats.org/officeDocument/2006/math" xmlns:v="urn:schemas-microsoft-com:vml" xmlns:wp="http://schemas.openxmlformats.org/drawingml/2006/wordprocessingDrawing" xmlns:w10="urn:schemas-microsoft-com:office:word" xmlns:w="http://schemas.openxmlformats.org/wordprocessingml/2006/main" xmlns:wne="http://schemas.microsoft.com/office/word/2006/wordml">
   <w:body>
     <w:p>
       <w:pPr>
@@ -68,10 +68,10 @@
                     </pic:cNvPicPr>
                   </pic:nvPicPr>
                   <pic:blipFill>
-                    <a:blip r:embed="rId9">
+                    <a:blip r:embed="rId8" cstate="print">
                       <a:extLst>
                         <a:ext uri="{28A0092B-C50C-407E-A947-70E740481C1C}">
-                          <a14:useLocalDpi xmlns:a14="http://schemas.microsoft.com/office/drawing/2010/main" val="0"/>
+                          <a14:useLocalDpi xmlns:a14="http://schemas.microsoft.com/office/drawing/2010/main" xmlns:wps="http://schemas.microsoft.com/office/word/2010/wordprocessingShape" xmlns:wpi="http://schemas.microsoft.com/office/word/2010/wordprocessingInk" xmlns:wpg="http://schemas.microsoft.com/office/word/2010/wordprocessingGroup" xmlns:w14="http://schemas.microsoft.com/office/word/2010/wordml" xmlns:w="http://schemas.openxmlformats.org/wordprocessingml/2006/main" xmlns:w10="urn:schemas-microsoft-com:office:word" xmlns:wp14="http://schemas.microsoft.com/office/word/2010/wordprocessingDrawing" xmlns:v="urn:schemas-microsoft-com:vml" xmlns:o="urn:schemas-microsoft-com:office:office" xmlns:mc="http://schemas.openxmlformats.org/markup-compatibility/2006" xmlns:wpc="http://schemas.microsoft.com/office/word/2010/wordprocessingCanvas" xmlns="" val="0"/>
                         </a:ext>
                       </a:extLst>
                     </a:blip>
@@ -198,8 +198,13 @@
       </w:r>
       <w:proofErr w:type="spellEnd"/>
       <w:r>
-        <w:t xml:space="preserve"> Bergsma</w:t>
-      </w:r>
+        <w:t xml:space="preserve"> </w:t>
+      </w:r>
+      <w:proofErr w:type="spellStart"/>
+      <w:r>
+        <w:t>Bergsma</w:t>
+      </w:r>
+      <w:proofErr w:type="spellEnd"/>
     </w:p>
     <w:p>
       <w:r>
@@ -207,8 +212,13 @@
       </w:r>
     </w:p>
     <w:p>
-      <w:r>
-        <w:t xml:space="preserve">Melinda de </w:t>
+      <w:proofErr w:type="spellStart"/>
+      <w:r>
+        <w:t>Melinda</w:t>
+      </w:r>
+      <w:proofErr w:type="spellEnd"/>
+      <w:r>
+        <w:t xml:space="preserve"> de </w:t>
       </w:r>
       <w:proofErr w:type="spellStart"/>
       <w:r>
@@ -256,7 +266,6 @@
           <w:docPartUnique/>
         </w:docPartObj>
       </w:sdtPr>
-      <w:sdtEndPr/>
       <w:sdtContent>
         <w:p>
           <w:pPr>
@@ -500,8 +509,8 @@
     <w:p>
       <w:pPr>
         <w:sectPr>
-          <w:footerReference w:type="default" r:id="rId10"/>
-          <w:headerReference w:type="first" r:id="rId11"/>
+          <w:footerReference w:type="default" r:id="rId9"/>
+          <w:headerReference w:type="first" r:id="rId10"/>
           <w:pgSz w:w="11906" w:h="16838"/>
           <w:pgMar w:top="1417" w:right="1417" w:bottom="1417" w:left="1417" w:header="708" w:footer="708" w:gutter="0"/>
           <w:cols w:space="708"/>
@@ -585,11 +594,106 @@
         <w:t>.</w:t>
       </w:r>
       <w:r>
-        <w:t xml:space="preserve"> TCP </w:t>
-      </w:r>
-      <w:proofErr w:type="spellStart"/>
-      <w:r>
-        <w:t>packets</w:t>
+        <w:t xml:space="preserve"> TCP packets.</w:t>
+      </w:r>
+      <w:r>
+        <w:t xml:space="preserve"> </w:t>
+      </w:r>
+      <w:r>
+        <w:t>UDP packets hebben we ook overwogen maar de voordelen maken niet echt veel uit</w:t>
+      </w:r>
+      <w:r>
+        <w:t xml:space="preserve"> </w:t>
+      </w:r>
+      <w:r>
+        <w:t>voor ons project, wanneer de packets groot worden is het vooral onhandig om</w:t>
+      </w:r>
+      <w:r>
+        <w:t xml:space="preserve"> </w:t>
+      </w:r>
+      <w:r>
+        <w:t>UDP te gebruiken.</w:t>
+      </w:r>
+    </w:p>
+    <w:p/>
+    <w:p>
+      <w:r>
+        <w:t>Communicatie via een</w:t>
+      </w:r>
+      <w:r>
+        <w:t xml:space="preserve"> netwerk komt altijd meer bij</w:t>
+      </w:r>
+      <w:r>
+        <w:t xml:space="preserve"> kijken dan je verwacht,</w:t>
+      </w:r>
+      <w:r>
+        <w:t xml:space="preserve"> </w:t>
+      </w:r>
+      <w:r>
+        <w:t>zo kan de server niet zomaar een dump van een class sturen en verwachten dat</w:t>
+      </w:r>
+      <w:r>
+        <w:t xml:space="preserve"> </w:t>
+      </w:r>
+      <w:r>
+        <w:t>de C</w:t>
+      </w:r>
+      <w:r>
+        <w:t>lient dit goed kan opnemen, de structuur van de class intern kan</w:t>
+      </w:r>
+      <w:r>
+        <w:t xml:space="preserve"> </w:t>
+      </w:r>
+      <w:r>
+        <w:t>verschillen door het gebruik van een andere(nieuwere) compiler of gewoon omdat</w:t>
+      </w:r>
+      <w:r>
+        <w:t xml:space="preserve"> </w:t>
+      </w:r>
+      <w:r>
+        <w:t xml:space="preserve">de JVM het leuk vind om de </w:t>
+      </w:r>
+      <w:proofErr w:type="spellStart"/>
+      <w:r>
+        <w:t>class</w:t>
+      </w:r>
+      <w:proofErr w:type="spellEnd"/>
+      <w:r>
+        <w:t xml:space="preserve"> anders </w:t>
+      </w:r>
+      <w:proofErr w:type="spellStart"/>
+      <w:r>
+        <w:t>instancieren</w:t>
+      </w:r>
+      <w:proofErr w:type="spellEnd"/>
+      <w:r>
+        <w:t>, deze kans is vooral</w:t>
+      </w:r>
+      <w:r>
+        <w:t xml:space="preserve"> </w:t>
+      </w:r>
+      <w:r>
+        <w:t xml:space="preserve">groot als je verschillende implementaties gebruikt zoals </w:t>
+      </w:r>
+      <w:proofErr w:type="spellStart"/>
+      <w:r>
+        <w:t>proprietary</w:t>
+      </w:r>
+      <w:proofErr w:type="spellEnd"/>
+      <w:r>
+        <w:t xml:space="preserve"> </w:t>
+      </w:r>
+      <w:proofErr w:type="spellStart"/>
+      <w:r>
+        <w:t>oracle</w:t>
+      </w:r>
+      <w:proofErr w:type="spellEnd"/>
+      <w:r>
+        <w:t>/</w:t>
+      </w:r>
+      <w:proofErr w:type="spellStart"/>
+      <w:r>
+        <w:t>openJDK</w:t>
       </w:r>
       <w:proofErr w:type="spellEnd"/>
       <w:r>
@@ -599,100 +703,17 @@
         <w:t xml:space="preserve"> </w:t>
       </w:r>
       <w:r>
-        <w:t xml:space="preserve">UDP </w:t>
-      </w:r>
-      <w:proofErr w:type="spellStart"/>
-      <w:r>
-        <w:t>packets</w:t>
-      </w:r>
-      <w:proofErr w:type="spellEnd"/>
-      <w:r>
-        <w:t xml:space="preserve"> hebben we ook overwogen maar de voordelen maken niet echt veel uit</w:t>
-      </w:r>
-      <w:r>
-        <w:t xml:space="preserve"> </w:t>
-      </w:r>
-      <w:r>
-        <w:t xml:space="preserve">voor ons project, wanneer de </w:t>
-      </w:r>
-      <w:proofErr w:type="spellStart"/>
-      <w:r>
-        <w:t>packets</w:t>
-      </w:r>
-      <w:proofErr w:type="spellEnd"/>
-      <w:r>
-        <w:t xml:space="preserve"> groot worden is het vooral onhandig om</w:t>
-      </w:r>
-      <w:r>
-        <w:t xml:space="preserve"> </w:t>
-      </w:r>
-      <w:r>
-        <w:t>UDP te gebruiken.</w:t>
-      </w:r>
-    </w:p>
-    <w:p/>
-    <w:p>
-      <w:r>
-        <w:t>Communicatie via een</w:t>
-      </w:r>
-      <w:r>
-        <w:t xml:space="preserve"> netwerk komt altijd meer bij</w:t>
-      </w:r>
-      <w:r>
-        <w:t xml:space="preserve"> kijken dan je verwacht,</w:t>
-      </w:r>
-      <w:r>
-        <w:t xml:space="preserve"> </w:t>
-      </w:r>
-      <w:r>
-        <w:t>zo kan de server niet zomaar een dump van een class sturen en verwachten dat</w:t>
-      </w:r>
-      <w:r>
-        <w:t xml:space="preserve"> </w:t>
-      </w:r>
-      <w:r>
-        <w:t>de C</w:t>
-      </w:r>
-      <w:r>
-        <w:t>lient dit goed kan opnemen, de structuur van de class intern kan</w:t>
-      </w:r>
-      <w:r>
-        <w:t xml:space="preserve"> </w:t>
-      </w:r>
-      <w:r>
-        <w:t>verschillen door het gebruik van een andere(nieuwere) compiler of gewoon omdat</w:t>
-      </w:r>
-      <w:r>
-        <w:t xml:space="preserve"> </w:t>
-      </w:r>
-      <w:r>
-        <w:t xml:space="preserve">de JVM het leuk vind om de class anders </w:t>
-      </w:r>
-      <w:proofErr w:type="spellStart"/>
-      <w:r>
-        <w:t>instancieren</w:t>
-      </w:r>
-      <w:proofErr w:type="spellEnd"/>
-      <w:r>
-        <w:t>, deze kans is vooral</w:t>
-      </w:r>
-      <w:r>
-        <w:t xml:space="preserve"> </w:t>
-      </w:r>
-      <w:r>
-        <w:t xml:space="preserve">groot als je verschillende implementaties gebruikt zoals </w:t>
-      </w:r>
-      <w:proofErr w:type="spellStart"/>
-      <w:r>
-        <w:t>proprietary</w:t>
-      </w:r>
-      <w:proofErr w:type="spellEnd"/>
-      <w:r>
-        <w:t xml:space="preserve"> </w:t>
-      </w:r>
-      <w:proofErr w:type="spellStart"/>
-      <w:r>
-        <w:t>oracle</w:t>
+        <w:t xml:space="preserve">Je mag dus nooit uitgaan dat een exacte code </w:t>
+      </w:r>
+      <w:r>
+        <w:t>kopieën</w:t>
+      </w:r>
+      <w:r>
+        <w:t xml:space="preserve"> van een </w:t>
+      </w:r>
+      <w:proofErr w:type="spellStart"/>
+      <w:r>
+        <w:t>struct</w:t>
       </w:r>
       <w:proofErr w:type="spellEnd"/>
       <w:r>
@@ -700,31 +721,11 @@
       </w:r>
       <w:proofErr w:type="spellStart"/>
       <w:r>
-        <w:t>openJDK</w:t>
-      </w:r>
-      <w:proofErr w:type="spellEnd"/>
-      <w:r>
-        <w:t>.</w:t>
-      </w:r>
-      <w:r>
-        <w:t xml:space="preserve"> </w:t>
-      </w:r>
-      <w:r>
-        <w:t xml:space="preserve">Je mag dus nooit uitgaan dat een exacte code </w:t>
-      </w:r>
-      <w:r>
-        <w:t>kopieën</w:t>
-      </w:r>
-      <w:r>
-        <w:t xml:space="preserve"> van een </w:t>
-      </w:r>
-      <w:proofErr w:type="spellStart"/>
-      <w:r>
-        <w:t>struct</w:t>
-      </w:r>
-      <w:proofErr w:type="spellEnd"/>
-      <w:r>
-        <w:t xml:space="preserve">/class in verschillende projecten precies dezelfde class in het geheugen </w:t>
+        <w:t>class</w:t>
+      </w:r>
+      <w:proofErr w:type="spellEnd"/>
+      <w:r>
+        <w:t xml:space="preserve"> in verschillende projecten precies dezelfde class in het geheugen </w:t>
       </w:r>
       <w:r>
         <w:t>oplevert</w:t>
@@ -794,15 +795,7 @@
         <w:t xml:space="preserve"> </w:t>
       </w:r>
       <w:r>
-        <w:t xml:space="preserve">kan heel veel code schelen en zal waarschijnlijk ook eleganter wezen. Een nadeel is dat de </w:t>
-      </w:r>
-      <w:proofErr w:type="spellStart"/>
-      <w:r>
-        <w:t>packets</w:t>
-      </w:r>
-      <w:proofErr w:type="spellEnd"/>
-      <w:r>
-        <w:t xml:space="preserve"> erg groot kunnen worden en dus onnodig veel</w:t>
+        <w:t>kan heel veel code schelen en zal waarschijnlijk ook eleganter wezen. Een nadeel is dat de packets erg groot kunnen worden en dus onnodig veel</w:t>
       </w:r>
       <w:r>
         <w:t xml:space="preserve"> </w:t>
@@ -867,11 +860,19 @@
       </w:r>
       <w:proofErr w:type="spellStart"/>
       <w:r>
-        <w:t>hex</w:t>
-      </w:r>
-      <w:proofErr w:type="spellEnd"/>
-      <w:r>
-        <w:t>-editor of dergelijke editor, het protocol moet ook compleet van scratch bedacht worden. De beloning kan groot zijn als performance en bandbreedte belangrijk.</w:t>
+        <w:t>hex-editor</w:t>
+      </w:r>
+      <w:proofErr w:type="spellEnd"/>
+      <w:r>
+        <w:t xml:space="preserve"> of dergelijke </w:t>
+      </w:r>
+      <w:proofErr w:type="spellStart"/>
+      <w:r>
+        <w:t>editor</w:t>
+      </w:r>
+      <w:proofErr w:type="spellEnd"/>
+      <w:r>
+        <w:t>, het protocol moet ook compleet van scratch bedacht worden. De beloning kan groot zijn als performance en bandbreedte belangrijk.</w:t>
       </w:r>
     </w:p>
     <w:p/>
@@ -1004,7 +1005,15 @@
       </w:r>
       <w:proofErr w:type="spellEnd"/>
       <w:r>
-        <w:t xml:space="preserve"> van/naar javascript objecten, sinds wij van plan zijn om een</w:t>
+        <w:t xml:space="preserve"> van/naar </w:t>
+      </w:r>
+      <w:proofErr w:type="spellStart"/>
+      <w:r>
+        <w:t>javascript</w:t>
+      </w:r>
+      <w:proofErr w:type="spellEnd"/>
+      <w:r>
+        <w:t xml:space="preserve"> objecten, sinds wij van plan zijn om een</w:t>
       </w:r>
       <w:r>
         <w:t xml:space="preserve"> </w:t>
@@ -1162,19 +1171,40 @@
     <w:p/>
     <w:p>
       <w:r>
-        <w:t>In de simulator worden lineaire formules gebruikt om de voertuigen zo vloeiend mogelijk over de baan te laten bewegen. Voor de optimalisering van het lineaire programmeren moet een oplossing komen, hiervoor ge</w:t>
-      </w:r>
-      <w:r>
-        <w:t>bruiken we optimalisatiealgorit</w:t>
-      </w:r>
-      <w:r>
-        <w:t>men.</w:t>
+        <w:t>In de simulator wordt gebruik gemaakt lineaire algebra. Om de animaties van de kranen volgens een bepaalde snelheid te laten bewegen, wordt de afstand berekent tussen de twee vectoren waartussen de haak van de kraan moet bewegen.</w:t>
+      </w:r>
+    </w:p>
+    <w:p>
+      <w:r>
+        <w:t xml:space="preserve">Voor het zoeken van de kortste route voor de AGV wordt het </w:t>
+      </w:r>
+      <w:proofErr w:type="spellStart"/>
+      <w:r>
+        <w:t>A-star</w:t>
+      </w:r>
+      <w:proofErr w:type="spellEnd"/>
+      <w:r>
+        <w:t xml:space="preserve"> algoritme gebruikt.</w:t>
       </w:r>
     </w:p>
     <w:p/>
     <w:p>
       <w:r>
-        <w:t>Naast de optimalisering van lineaire formules is een sorteer functie ook handig. De sorteer functie wordt gebruikt voor het sorteren van de aankomst- en vertrekdata van de containers. Met deze functie zal het programma gemakkelijker door de list heen gaan zonder te hoeven zoeken naar data.</w:t>
+        <w:t xml:space="preserve">Naast de </w:t>
+      </w:r>
+      <w:r>
+        <w:t xml:space="preserve">lineaire algebra en het </w:t>
+      </w:r>
+      <w:proofErr w:type="spellStart"/>
+      <w:r>
+        <w:t>A-star</w:t>
+      </w:r>
+      <w:proofErr w:type="spellEnd"/>
+      <w:r>
+        <w:t xml:space="preserve"> algoritme</w:t>
+      </w:r>
+      <w:r>
+        <w:t xml:space="preserve"> is een sorteer functie ook handig. De sorteer functie wordt gebruikt voor het sorteren van de aankomst- en vertrekdata van de containers. Met deze functie zal het programma gemakkelijker door de list heen gaan zonder te hoeven zoeken naar data.</w:t>
       </w:r>
     </w:p>
     <w:p>
@@ -1408,13 +1438,21 @@
       </w:r>
       <w:proofErr w:type="spellEnd"/>
       <w:r>
-        <w:t xml:space="preserve"> Chat en Skype.</w:t>
+        <w:t xml:space="preserve"> Chat en </w:t>
+      </w:r>
+      <w:proofErr w:type="spellStart"/>
+      <w:r>
+        <w:t>Skype</w:t>
+      </w:r>
+      <w:proofErr w:type="spellEnd"/>
+      <w:r>
+        <w:t>.</w:t>
       </w:r>
     </w:p>
     <w:sectPr>
-      <w:headerReference w:type="default" r:id="rId12"/>
-      <w:footerReference w:type="default" r:id="rId13"/>
-      <w:headerReference w:type="first" r:id="rId14"/>
+      <w:headerReference w:type="default" r:id="rId11"/>
+      <w:footerReference w:type="default" r:id="rId12"/>
+      <w:headerReference w:type="first" r:id="rId13"/>
       <w:pgSz w:w="11906" w:h="16838"/>
       <w:pgMar w:top="1417" w:right="1417" w:bottom="1417" w:left="1417" w:header="708" w:footer="708" w:gutter="0"/>
       <w:pgNumType w:start="3"/>
@@ -1426,7 +1464,7 @@
 </file>
 
 <file path=word/endnotes.xml><?xml version="1.0" encoding="utf-8"?>
-<w:endnotes xmlns:wpc="http://schemas.microsoft.com/office/word/2010/wordprocessingCanvas" xmlns:mc="http://schemas.openxmlformats.org/markup-compatibility/2006" xmlns:o="urn:schemas-microsoft-com:office:office" xmlns:r="http://schemas.openxmlformats.org/officeDocument/2006/relationships" xmlns:m="http://schemas.openxmlformats.org/officeDocument/2006/math" xmlns:v="urn:schemas-microsoft-com:vml" xmlns:wp14="http://schemas.microsoft.com/office/word/2010/wordprocessingDrawing" xmlns:wp="http://schemas.openxmlformats.org/drawingml/2006/wordprocessingDrawing" xmlns:w10="urn:schemas-microsoft-com:office:word" xmlns:w="http://schemas.openxmlformats.org/wordprocessingml/2006/main" xmlns:w14="http://schemas.microsoft.com/office/word/2010/wordml" xmlns:wpg="http://schemas.microsoft.com/office/word/2010/wordprocessingGroup" xmlns:wpi="http://schemas.microsoft.com/office/word/2010/wordprocessingInk" xmlns:wne="http://schemas.microsoft.com/office/word/2006/wordml" xmlns:wps="http://schemas.microsoft.com/office/word/2010/wordprocessingShape" mc:Ignorable="w14 wp14">
+<w:endnotes xmlns:ve="http://schemas.openxmlformats.org/markup-compatibility/2006" xmlns:o="urn:schemas-microsoft-com:office:office" xmlns:r="http://schemas.openxmlformats.org/officeDocument/2006/relationships" xmlns:m="http://schemas.openxmlformats.org/officeDocument/2006/math" xmlns:v="urn:schemas-microsoft-com:vml" xmlns:wp="http://schemas.openxmlformats.org/drawingml/2006/wordprocessingDrawing" xmlns:w10="urn:schemas-microsoft-com:office:word" xmlns:w="http://schemas.openxmlformats.org/wordprocessingml/2006/main" xmlns:wne="http://schemas.microsoft.com/office/word/2006/wordml">
   <w:endnote w:type="separator" w:id="-1">
     <w:p>
       <w:pPr>
@@ -1451,7 +1489,7 @@
 </file>
 
 <file path=word/footer1.xml><?xml version="1.0" encoding="utf-8"?>
-<w:ftr xmlns:wpc="http://schemas.microsoft.com/office/word/2010/wordprocessingCanvas" xmlns:mc="http://schemas.openxmlformats.org/markup-compatibility/2006" xmlns:o="urn:schemas-microsoft-com:office:office" xmlns:r="http://schemas.openxmlformats.org/officeDocument/2006/relationships" xmlns:m="http://schemas.openxmlformats.org/officeDocument/2006/math" xmlns:v="urn:schemas-microsoft-com:vml" xmlns:wp14="http://schemas.microsoft.com/office/word/2010/wordprocessingDrawing" xmlns:wp="http://schemas.openxmlformats.org/drawingml/2006/wordprocessingDrawing" xmlns:w10="urn:schemas-microsoft-com:office:word" xmlns:w="http://schemas.openxmlformats.org/wordprocessingml/2006/main" xmlns:w14="http://schemas.microsoft.com/office/word/2010/wordml" xmlns:wpg="http://schemas.microsoft.com/office/word/2010/wordprocessingGroup" xmlns:wpi="http://schemas.microsoft.com/office/word/2010/wordprocessingInk" xmlns:wne="http://schemas.microsoft.com/office/word/2006/wordml" xmlns:wps="http://schemas.microsoft.com/office/word/2010/wordprocessingShape" mc:Ignorable="w14 wp14">
+<w:ftr xmlns:ve="http://schemas.openxmlformats.org/markup-compatibility/2006" xmlns:o="urn:schemas-microsoft-com:office:office" xmlns:r="http://schemas.openxmlformats.org/officeDocument/2006/relationships" xmlns:m="http://schemas.openxmlformats.org/officeDocument/2006/math" xmlns:v="urn:schemas-microsoft-com:vml" xmlns:wp="http://schemas.openxmlformats.org/drawingml/2006/wordprocessingDrawing" xmlns:w10="urn:schemas-microsoft-com:office:word" xmlns:w="http://schemas.openxmlformats.org/wordprocessingml/2006/main" xmlns:wne="http://schemas.microsoft.com/office/word/2006/wordml">
   <w:p>
     <w:pPr>
       <w:pStyle w:val="Voettekst"/>
@@ -1467,7 +1505,7 @@
 </file>
 
 <file path=word/footer2.xml><?xml version="1.0" encoding="utf-8"?>
-<w:ftr xmlns:wpc="http://schemas.microsoft.com/office/word/2010/wordprocessingCanvas" xmlns:mc="http://schemas.openxmlformats.org/markup-compatibility/2006" xmlns:o="urn:schemas-microsoft-com:office:office" xmlns:r="http://schemas.openxmlformats.org/officeDocument/2006/relationships" xmlns:m="http://schemas.openxmlformats.org/officeDocument/2006/math" xmlns:v="urn:schemas-microsoft-com:vml" xmlns:wp14="http://schemas.microsoft.com/office/word/2010/wordprocessingDrawing" xmlns:wp="http://schemas.openxmlformats.org/drawingml/2006/wordprocessingDrawing" xmlns:w10="urn:schemas-microsoft-com:office:word" xmlns:w="http://schemas.openxmlformats.org/wordprocessingml/2006/main" xmlns:w14="http://schemas.microsoft.com/office/word/2010/wordml" xmlns:wpg="http://schemas.microsoft.com/office/word/2010/wordprocessingGroup" xmlns:wpi="http://schemas.microsoft.com/office/word/2010/wordprocessingInk" xmlns:wne="http://schemas.microsoft.com/office/word/2006/wordml" xmlns:wps="http://schemas.microsoft.com/office/word/2010/wordprocessingShape" mc:Ignorable="w14 wp14">
+<w:ftr xmlns:ve="http://schemas.openxmlformats.org/markup-compatibility/2006" xmlns:o="urn:schemas-microsoft-com:office:office" xmlns:r="http://schemas.openxmlformats.org/officeDocument/2006/relationships" xmlns:m="http://schemas.openxmlformats.org/officeDocument/2006/math" xmlns:v="urn:schemas-microsoft-com:vml" xmlns:wp="http://schemas.openxmlformats.org/drawingml/2006/wordprocessingDrawing" xmlns:w10="urn:schemas-microsoft-com:office:word" xmlns:w="http://schemas.openxmlformats.org/wordprocessingml/2006/main" xmlns:wne="http://schemas.microsoft.com/office/word/2006/wordml">
   <w:sdt>
     <w:sdtPr>
       <w:id w:val="-642201870"/>
@@ -1476,7 +1514,6 @@
         <w:docPartUnique/>
       </w:docPartObj>
     </w:sdtPr>
-    <w:sdtEndPr/>
     <w:sdtContent>
       <w:p>
         <w:pPr>
@@ -1496,7 +1533,7 @@
           <w:rPr>
             <w:noProof/>
           </w:rPr>
-          <w:t>5</w:t>
+          <w:t>4</w:t>
         </w:r>
         <w:r>
           <w:fldChar w:fldCharType="end"/>
@@ -1513,7 +1550,7 @@
 </file>
 
 <file path=word/footnotes.xml><?xml version="1.0" encoding="utf-8"?>
-<w:footnotes xmlns:wpc="http://schemas.microsoft.com/office/word/2010/wordprocessingCanvas" xmlns:mc="http://schemas.openxmlformats.org/markup-compatibility/2006" xmlns:o="urn:schemas-microsoft-com:office:office" xmlns:r="http://schemas.openxmlformats.org/officeDocument/2006/relationships" xmlns:m="http://schemas.openxmlformats.org/officeDocument/2006/math" xmlns:v="urn:schemas-microsoft-com:vml" xmlns:wp14="http://schemas.microsoft.com/office/word/2010/wordprocessingDrawing" xmlns:wp="http://schemas.openxmlformats.org/drawingml/2006/wordprocessingDrawing" xmlns:w10="urn:schemas-microsoft-com:office:word" xmlns:w="http://schemas.openxmlformats.org/wordprocessingml/2006/main" xmlns:w14="http://schemas.microsoft.com/office/word/2010/wordml" xmlns:wpg="http://schemas.microsoft.com/office/word/2010/wordprocessingGroup" xmlns:wpi="http://schemas.microsoft.com/office/word/2010/wordprocessingInk" xmlns:wne="http://schemas.microsoft.com/office/word/2006/wordml" xmlns:wps="http://schemas.microsoft.com/office/word/2010/wordprocessingShape" mc:Ignorable="w14 wp14">
+<w:footnotes xmlns:ve="http://schemas.openxmlformats.org/markup-compatibility/2006" xmlns:o="urn:schemas-microsoft-com:office:office" xmlns:r="http://schemas.openxmlformats.org/officeDocument/2006/relationships" xmlns:m="http://schemas.openxmlformats.org/officeDocument/2006/math" xmlns:v="urn:schemas-microsoft-com:vml" xmlns:wp="http://schemas.openxmlformats.org/drawingml/2006/wordprocessingDrawing" xmlns:w10="urn:schemas-microsoft-com:office:word" xmlns:w="http://schemas.openxmlformats.org/wordprocessingml/2006/main" xmlns:wne="http://schemas.microsoft.com/office/word/2006/wordml">
   <w:footnote w:type="separator" w:id="-1">
     <w:p>
       <w:pPr>
@@ -1538,7 +1575,7 @@
 </file>
 
 <file path=word/header1.xml><?xml version="1.0" encoding="utf-8"?>
-<w:hdr xmlns:wpc="http://schemas.microsoft.com/office/word/2010/wordprocessingCanvas" xmlns:mc="http://schemas.openxmlformats.org/markup-compatibility/2006" xmlns:o="urn:schemas-microsoft-com:office:office" xmlns:r="http://schemas.openxmlformats.org/officeDocument/2006/relationships" xmlns:m="http://schemas.openxmlformats.org/officeDocument/2006/math" xmlns:v="urn:schemas-microsoft-com:vml" xmlns:wp14="http://schemas.microsoft.com/office/word/2010/wordprocessingDrawing" xmlns:wp="http://schemas.openxmlformats.org/drawingml/2006/wordprocessingDrawing" xmlns:w10="urn:schemas-microsoft-com:office:word" xmlns:w="http://schemas.openxmlformats.org/wordprocessingml/2006/main" xmlns:w14="http://schemas.microsoft.com/office/word/2010/wordml" xmlns:wpg="http://schemas.microsoft.com/office/word/2010/wordprocessingGroup" xmlns:wpi="http://schemas.microsoft.com/office/word/2010/wordprocessingInk" xmlns:wne="http://schemas.microsoft.com/office/word/2006/wordml" xmlns:wps="http://schemas.microsoft.com/office/word/2010/wordprocessingShape" mc:Ignorable="w14 wp14">
+<w:hdr xmlns:ve="http://schemas.openxmlformats.org/markup-compatibility/2006" xmlns:o="urn:schemas-microsoft-com:office:office" xmlns:r="http://schemas.openxmlformats.org/officeDocument/2006/relationships" xmlns:m="http://schemas.openxmlformats.org/officeDocument/2006/math" xmlns:v="urn:schemas-microsoft-com:vml" xmlns:wp="http://schemas.openxmlformats.org/drawingml/2006/wordprocessingDrawing" xmlns:w10="urn:schemas-microsoft-com:office:word" xmlns:w="http://schemas.openxmlformats.org/wordprocessingml/2006/main" xmlns:wne="http://schemas.microsoft.com/office/word/2006/wordml">
   <w:p>
     <w:pPr>
       <w:pStyle w:val="Koptekst"/>
@@ -1570,7 +1607,7 @@
 </file>
 
 <file path=word/header2.xml><?xml version="1.0" encoding="utf-8"?>
-<w:hdr xmlns:wpc="http://schemas.microsoft.com/office/word/2010/wordprocessingCanvas" xmlns:mc="http://schemas.openxmlformats.org/markup-compatibility/2006" xmlns:o="urn:schemas-microsoft-com:office:office" xmlns:r="http://schemas.openxmlformats.org/officeDocument/2006/relationships" xmlns:m="http://schemas.openxmlformats.org/officeDocument/2006/math" xmlns:v="urn:schemas-microsoft-com:vml" xmlns:wp14="http://schemas.microsoft.com/office/word/2010/wordprocessingDrawing" xmlns:wp="http://schemas.openxmlformats.org/drawingml/2006/wordprocessingDrawing" xmlns:w10="urn:schemas-microsoft-com:office:word" xmlns:w="http://schemas.openxmlformats.org/wordprocessingml/2006/main" xmlns:w14="http://schemas.microsoft.com/office/word/2010/wordml" xmlns:wpg="http://schemas.microsoft.com/office/word/2010/wordprocessingGroup" xmlns:wpi="http://schemas.microsoft.com/office/word/2010/wordprocessingInk" xmlns:wne="http://schemas.microsoft.com/office/word/2006/wordml" xmlns:wps="http://schemas.microsoft.com/office/word/2010/wordprocessingShape" mc:Ignorable="w14 wp14">
+<w:hdr xmlns:ve="http://schemas.openxmlformats.org/markup-compatibility/2006" xmlns:o="urn:schemas-microsoft-com:office:office" xmlns:r="http://schemas.openxmlformats.org/officeDocument/2006/relationships" xmlns:m="http://schemas.openxmlformats.org/officeDocument/2006/math" xmlns:v="urn:schemas-microsoft-com:vml" xmlns:wp="http://schemas.openxmlformats.org/drawingml/2006/wordprocessingDrawing" xmlns:w10="urn:schemas-microsoft-com:office:word" xmlns:w="http://schemas.openxmlformats.org/wordprocessingml/2006/main" xmlns:wne="http://schemas.microsoft.com/office/word/2006/wordml">
   <w:p>
     <w:pPr>
       <w:pStyle w:val="Koptekst"/>
@@ -1580,7 +1617,7 @@
 </file>
 
 <file path=word/header3.xml><?xml version="1.0" encoding="utf-8"?>
-<w:hdr xmlns:wpc="http://schemas.microsoft.com/office/word/2010/wordprocessingCanvas" xmlns:mc="http://schemas.openxmlformats.org/markup-compatibility/2006" xmlns:o="urn:schemas-microsoft-com:office:office" xmlns:r="http://schemas.openxmlformats.org/officeDocument/2006/relationships" xmlns:m="http://schemas.openxmlformats.org/officeDocument/2006/math" xmlns:v="urn:schemas-microsoft-com:vml" xmlns:wp14="http://schemas.microsoft.com/office/word/2010/wordprocessingDrawing" xmlns:wp="http://schemas.openxmlformats.org/drawingml/2006/wordprocessingDrawing" xmlns:w10="urn:schemas-microsoft-com:office:word" xmlns:w="http://schemas.openxmlformats.org/wordprocessingml/2006/main" xmlns:w14="http://schemas.microsoft.com/office/word/2010/wordml" xmlns:wpg="http://schemas.microsoft.com/office/word/2010/wordprocessingGroup" xmlns:wpi="http://schemas.microsoft.com/office/word/2010/wordprocessingInk" xmlns:wne="http://schemas.microsoft.com/office/word/2006/wordml" xmlns:wps="http://schemas.microsoft.com/office/word/2010/wordprocessingShape" mc:Ignorable="w14 wp14">
+<w:hdr xmlns:ve="http://schemas.openxmlformats.org/markup-compatibility/2006" xmlns:o="urn:schemas-microsoft-com:office:office" xmlns:r="http://schemas.openxmlformats.org/officeDocument/2006/relationships" xmlns:m="http://schemas.openxmlformats.org/officeDocument/2006/math" xmlns:v="urn:schemas-microsoft-com:vml" xmlns:wp="http://schemas.openxmlformats.org/drawingml/2006/wordprocessingDrawing" xmlns:w10="urn:schemas-microsoft-com:office:word" xmlns:w="http://schemas.openxmlformats.org/wordprocessingml/2006/main" xmlns:wne="http://schemas.microsoft.com/office/word/2006/wordml">
   <w:p>
     <w:pPr>
       <w:pStyle w:val="Koptekst"/>
@@ -1606,7 +1643,7 @@
 </file>
 
 <file path=word/numbering.xml><?xml version="1.0" encoding="utf-8"?>
-<w:numbering xmlns:wpc="http://schemas.microsoft.com/office/word/2010/wordprocessingCanvas" xmlns:mc="http://schemas.openxmlformats.org/markup-compatibility/2006" xmlns:o="urn:schemas-microsoft-com:office:office" xmlns:r="http://schemas.openxmlformats.org/officeDocument/2006/relationships" xmlns:m="http://schemas.openxmlformats.org/officeDocument/2006/math" xmlns:v="urn:schemas-microsoft-com:vml" xmlns:wp14="http://schemas.microsoft.com/office/word/2010/wordprocessingDrawing" xmlns:wp="http://schemas.openxmlformats.org/drawingml/2006/wordprocessingDrawing" xmlns:w10="urn:schemas-microsoft-com:office:word" xmlns:w="http://schemas.openxmlformats.org/wordprocessingml/2006/main" xmlns:w14="http://schemas.microsoft.com/office/word/2010/wordml" xmlns:wpg="http://schemas.microsoft.com/office/word/2010/wordprocessingGroup" xmlns:wpi="http://schemas.microsoft.com/office/word/2010/wordprocessingInk" xmlns:wne="http://schemas.microsoft.com/office/word/2006/wordml" xmlns:wps="http://schemas.microsoft.com/office/word/2010/wordprocessingShape" mc:Ignorable="w14 wp14">
+<w:numbering xmlns:ve="http://schemas.openxmlformats.org/markup-compatibility/2006" xmlns:o="urn:schemas-microsoft-com:office:office" xmlns:r="http://schemas.openxmlformats.org/officeDocument/2006/relationships" xmlns:m="http://schemas.openxmlformats.org/officeDocument/2006/math" xmlns:v="urn:schemas-microsoft-com:vml" xmlns:wp="http://schemas.openxmlformats.org/drawingml/2006/wordprocessingDrawing" xmlns:w10="urn:schemas-microsoft-com:office:word" xmlns:w="http://schemas.openxmlformats.org/wordprocessingml/2006/main" xmlns:wne="http://schemas.microsoft.com/office/word/2006/wordml">
   <w:abstractNum w:abstractNumId="0">
     <w:nsid w:val="468A5432"/>
     <w:multiLevelType w:val="hybridMultilevel"/>
@@ -1843,7 +1880,7 @@
 </file>
 
 <file path=word/styles.xml><?xml version="1.0" encoding="utf-8"?>
-<w:styles xmlns:mc="http://schemas.openxmlformats.org/markup-compatibility/2006" xmlns:r="http://schemas.openxmlformats.org/officeDocument/2006/relationships" xmlns:w="http://schemas.openxmlformats.org/wordprocessingml/2006/main" xmlns:w14="http://schemas.microsoft.com/office/word/2010/wordml" mc:Ignorable="w14">
+<w:styles xmlns:r="http://schemas.openxmlformats.org/officeDocument/2006/relationships" xmlns:w="http://schemas.openxmlformats.org/wordprocessingml/2006/main">
   <w:docDefaults>
     <w:rPrDefault>
       <w:rPr>
@@ -2001,6 +2038,7 @@
   <w:style w:type="paragraph" w:default="1" w:styleId="Standaard">
     <w:name w:val="Normal"/>
     <w:qFormat/>
+    <w:rsid w:val="00D9318B"/>
   </w:style>
   <w:style w:type="paragraph" w:styleId="Kop1">
     <w:name w:val="heading 1"/>
@@ -2059,6 +2097,7 @@
     <w:uiPriority w:val="99"/>
     <w:semiHidden/>
     <w:unhideWhenUsed/>
+    <w:qFormat/>
     <w:tblPr>
       <w:tblInd w:w="0" w:type="dxa"/>
       <w:tblCellMar>
@@ -3098,7 +3137,7 @@
 </file>
 
 <file path=customXml/itemProps1.xml><?xml version="1.0" encoding="utf-8"?>
-<ds:datastoreItem xmlns:ds="http://schemas.openxmlformats.org/officeDocument/2006/customXml" ds:itemID="{49325767-672B-440D-88FA-08C06D3C53D9}">
+<ds:datastoreItem xmlns:ds="http://schemas.openxmlformats.org/officeDocument/2006/customXml" ds:itemID="{C6522787-F85B-4D85-A3ED-B0CB0F980439}">
   <ds:schemaRefs>
     <ds:schemaRef ds:uri="http://schemas.openxmlformats.org/officeDocument/2006/bibliography"/>
   </ds:schemaRefs>

</xml_diff>